<commit_message>
updated the MyEvents doc with Jonnathan's email
</commit_message>
<xml_diff>
--- a/MyEvents Project Concept.docx
+++ b/MyEvents Project Concept.docx
@@ -9,12 +9,21 @@
           <w:sz w:val="28"/>
         </w:rPr>
       </w:pPr>
+      <w:proofErr w:type="spellStart"/>
       <w:r>
         <w:rPr>
           <w:b/>
           <w:sz w:val="28"/>
         </w:rPr>
-        <w:t xml:space="preserve">MyEvents: </w:t>
+        <w:t>MyEvents</w:t>
+      </w:r>
+      <w:proofErr w:type="spellEnd"/>
+      <w:r>
+        <w:rPr>
+          <w:b/>
+          <w:sz w:val="28"/>
+        </w:rPr>
+        <w:t xml:space="preserve">: </w:t>
       </w:r>
     </w:p>
     <w:p>
@@ -67,15 +76,32 @@
     </w:p>
     <w:p>
       <w:r>
-        <w:t>JONATHAN PETOTE ()</w:t>
-      </w:r>
-    </w:p>
-    <w:p/>
-    <w:p>
-      <w:r>
-        <w:t>Git repository (</w:t>
+        <w:t>JONATHAN PETOTE (</w:t>
       </w:r>
       <w:hyperlink r:id="rId8" w:history="1">
+        <w:r>
+          <w:rPr>
+            <w:rStyle w:val="Hyperlink"/>
+          </w:rPr>
+          <w:t>Jpetote@uci.edu</w:t>
+        </w:r>
+      </w:hyperlink>
+      <w:r>
+        <w:t>)</w:t>
+      </w:r>
+      <w:bookmarkStart w:id="0" w:name="_GoBack"/>
+      <w:bookmarkEnd w:id="0"/>
+    </w:p>
+    <w:p>
+      <w:proofErr w:type="spellStart"/>
+      <w:r>
+        <w:t>Git</w:t>
+      </w:r>
+      <w:proofErr w:type="spellEnd"/>
+      <w:r>
+        <w:t xml:space="preserve"> repository (</w:t>
+      </w:r>
+      <w:hyperlink r:id="rId9" w:history="1">
         <w:r>
           <w:rPr>
             <w:rStyle w:val="Hyperlink"/>
@@ -272,7 +298,15 @@
         </w:numPr>
       </w:pPr>
       <w:r>
-        <w:t>Connect the mobile application to the API to utilize the same datasource as the Desktop app.</w:t>
+        <w:t xml:space="preserve">Connect the mobile application to the API to utilize the same </w:t>
+      </w:r>
+      <w:proofErr w:type="spellStart"/>
+      <w:r>
+        <w:t>datasource</w:t>
+      </w:r>
+      <w:proofErr w:type="spellEnd"/>
+      <w:r>
+        <w:t xml:space="preserve"> as the Desktop app.</w:t>
       </w:r>
     </w:p>
     <w:p/>
@@ -312,7 +346,15 @@
         </w:numPr>
       </w:pPr>
       <w:r>
-        <w:t>User location data  used for catering the view to the user location</w:t>
+        <w:t xml:space="preserve">User location </w:t>
+      </w:r>
+      <w:proofErr w:type="gramStart"/>
+      <w:r>
+        <w:t>data  used</w:t>
+      </w:r>
+      <w:proofErr w:type="gramEnd"/>
+      <w:r>
+        <w:t xml:space="preserve"> for catering the view to the user location</w:t>
       </w:r>
     </w:p>
     <w:p/>
@@ -341,7 +383,23 @@
         </w:numPr>
       </w:pPr>
       <w:r>
-        <w:t>Artur Grigoryan – AWS setup (as he is AWS certified), Write the API in Laravel, Seed the data in the database.</w:t>
+        <w:t xml:space="preserve">Artur </w:t>
+      </w:r>
+      <w:proofErr w:type="spellStart"/>
+      <w:r>
+        <w:t>Grigoryan</w:t>
+      </w:r>
+      <w:proofErr w:type="spellEnd"/>
+      <w:r>
+        <w:t xml:space="preserve"> – AWS setup (as he is AWS certified), Write the API in </w:t>
+      </w:r>
+      <w:proofErr w:type="spellStart"/>
+      <w:r>
+        <w:t>Laravel</w:t>
+      </w:r>
+      <w:proofErr w:type="spellEnd"/>
+      <w:r>
+        <w:t>, Seed the data in the database.</w:t>
       </w:r>
     </w:p>
     <w:p>
@@ -352,8 +410,21 @@
           <w:numId w:val="4"/>
         </w:numPr>
       </w:pPr>
-      <w:r>
-        <w:t>Russel Fenenga – Create the iOS app, connect the app to API, provide the environment for the AWS and Domain name.</w:t>
+      <w:proofErr w:type="spellStart"/>
+      <w:r>
+        <w:t>Russel</w:t>
+      </w:r>
+      <w:proofErr w:type="spellEnd"/>
+      <w:r>
+        <w:t xml:space="preserve"> </w:t>
+      </w:r>
+      <w:proofErr w:type="spellStart"/>
+      <w:r>
+        <w:t>Fenenga</w:t>
+      </w:r>
+      <w:proofErr w:type="spellEnd"/>
+      <w:r>
+        <w:t xml:space="preserve"> – Create the iOS app, connect the app to API, provide the environment for the AWS and Domain name.</w:t>
       </w:r>
     </w:p>
     <w:p>
@@ -377,10 +448,19 @@
         </w:numPr>
       </w:pPr>
       <w:r>
-        <w:t>Jonathan Petote – Write the frontend for the iOS app.</w:t>
-      </w:r>
-      <w:bookmarkStart w:id="0" w:name="_GoBack"/>
-      <w:bookmarkEnd w:id="0"/>
+        <w:t xml:space="preserve">Jonathan </w:t>
+      </w:r>
+      <w:proofErr w:type="spellStart"/>
+      <w:r>
+        <w:t>Petote</w:t>
+      </w:r>
+      <w:proofErr w:type="spellEnd"/>
+      <w:r>
+        <w:t xml:space="preserve"> – Wri</w:t>
+      </w:r>
+      <w:r>
+        <w:t>te the frontend for the iOS app as he has experience in iOS development</w:t>
+      </w:r>
     </w:p>
     <w:sectPr>
       <w:pgSz w:w="12240" w:h="15840"/>
@@ -1167,7 +1247,6 @@
   <w:style w:type="character" w:default="1" w:styleId="DefaultParagraphFont">
     <w:name w:val="Default Paragraph Font"/>
     <w:uiPriority w:val="1"/>
-    <w:semiHidden/>
     <w:unhideWhenUsed/>
   </w:style>
   <w:style w:type="table" w:default="1" w:styleId="TableNormal">

</xml_diff>

<commit_message>
Added event tags to the project proposal
</commit_message>
<xml_diff>
--- a/MyEvents Project Concept.docx
+++ b/MyEvents Project Concept.docx
@@ -1,6 +1,6 @@
 
 <file path=word/document.xml><?xml version="1.0" encoding="utf-8"?>
-<w:document xmlns:wpc="http://schemas.microsoft.com/office/word/2010/wordprocessingCanvas" xmlns:mo="http://schemas.microsoft.com/office/mac/office/2008/main" xmlns:mc="http://schemas.openxmlformats.org/markup-compatibility/2006" xmlns:mv="urn:schemas-microsoft-com:mac:vml" xmlns:o="urn:schemas-microsoft-com:office:office" xmlns:r="http://schemas.openxmlformats.org/officeDocument/2006/relationships" xmlns:m="http://schemas.openxmlformats.org/officeDocument/2006/math" xmlns:v="urn:schemas-microsoft-com:vml" xmlns:wp14="http://schemas.microsoft.com/office/word/2010/wordprocessingDrawing" xmlns:wp="http://schemas.openxmlformats.org/drawingml/2006/wordprocessingDrawing" xmlns:w10="urn:schemas-microsoft-com:office:word" xmlns:w="http://schemas.openxmlformats.org/wordprocessingml/2006/main" xmlns:w14="http://schemas.microsoft.com/office/word/2010/wordml" xmlns:w15="http://schemas.microsoft.com/office/word/2012/wordml" xmlns:wpg="http://schemas.microsoft.com/office/word/2010/wordprocessingGroup" xmlns:wpi="http://schemas.microsoft.com/office/word/2010/wordprocessingInk" xmlns:wne="http://schemas.microsoft.com/office/word/2006/wordml" xmlns:wps="http://schemas.microsoft.com/office/word/2010/wordprocessingShape" mc:Ignorable="w14 w15 wp14">
+<w:document xmlns:wpc="http://schemas.microsoft.com/office/word/2010/wordprocessingCanvas" xmlns:cx="http://schemas.microsoft.com/office/drawing/2014/chartex" xmlns:cx1="http://schemas.microsoft.com/office/drawing/2015/9/8/chartex" xmlns:cx2="http://schemas.microsoft.com/office/drawing/2015/10/21/chartex" xmlns:mc="http://schemas.openxmlformats.org/markup-compatibility/2006" xmlns:o="urn:schemas-microsoft-com:office:office" xmlns:r="http://schemas.openxmlformats.org/officeDocument/2006/relationships" xmlns:m="http://schemas.openxmlformats.org/officeDocument/2006/math" xmlns:v="urn:schemas-microsoft-com:vml" xmlns:wp14="http://schemas.microsoft.com/office/word/2010/wordprocessingDrawing" xmlns:wp="http://schemas.openxmlformats.org/drawingml/2006/wordprocessingDrawing" xmlns:w10="urn:schemas-microsoft-com:office:word" xmlns:w="http://schemas.openxmlformats.org/wordprocessingml/2006/main" xmlns:w14="http://schemas.microsoft.com/office/word/2010/wordml" xmlns:w15="http://schemas.microsoft.com/office/word/2012/wordml" xmlns:w16se="http://schemas.microsoft.com/office/word/2015/wordml/symex" xmlns:wpg="http://schemas.microsoft.com/office/word/2010/wordprocessingGroup" xmlns:wpi="http://schemas.microsoft.com/office/word/2010/wordprocessingInk" xmlns:wne="http://schemas.microsoft.com/office/word/2006/wordml" xmlns:wps="http://schemas.microsoft.com/office/word/2010/wordprocessingShape" mc:Ignorable="w14 w15 w16se wp14">
   <w:body>
     <w:p>
       <w:pPr>
@@ -89,8 +89,6 @@
       <w:r>
         <w:t>)</w:t>
       </w:r>
-      <w:bookmarkStart w:id="0" w:name="_GoBack"/>
-      <w:bookmarkEnd w:id="0"/>
     </w:p>
     <w:p>
       <w:proofErr w:type="spellStart"/>
@@ -121,6 +119,8 @@
           <w:sz w:val="28"/>
         </w:rPr>
       </w:pPr>
+      <w:bookmarkStart w:id="0" w:name="_GoBack"/>
+      <w:bookmarkEnd w:id="0"/>
       <w:r>
         <w:rPr>
           <w:b/>
@@ -199,6 +199,18 @@
       <w:pPr>
         <w:pStyle w:val="ListParagraph"/>
         <w:numPr>
+          <w:ilvl w:val="1"/>
+          <w:numId w:val="1"/>
+        </w:numPr>
+      </w:pPr>
+      <w:r>
+        <w:t>Tags describing event type</w:t>
+      </w:r>
+    </w:p>
+    <w:p>
+      <w:pPr>
+        <w:pStyle w:val="ListParagraph"/>
+        <w:numPr>
           <w:ilvl w:val="0"/>
           <w:numId w:val="1"/>
         </w:numPr>
@@ -346,18 +358,9 @@
         </w:numPr>
       </w:pPr>
       <w:r>
-        <w:t xml:space="preserve">User location </w:t>
-      </w:r>
-      <w:proofErr w:type="gramStart"/>
-      <w:r>
-        <w:t>data  used</w:t>
-      </w:r>
-      <w:proofErr w:type="gramEnd"/>
-      <w:r>
-        <w:t xml:space="preserve"> for catering the view to the user location</w:t>
-      </w:r>
-    </w:p>
-    <w:p/>
+        <w:t>User location data used for catering the view to the user location</w:t>
+      </w:r>
+    </w:p>
     <w:p/>
     <w:p>
       <w:pPr>
@@ -382,8 +385,13 @@
           <w:numId w:val="4"/>
         </w:numPr>
       </w:pPr>
-      <w:r>
-        <w:t xml:space="preserve">Artur </w:t>
+      <w:proofErr w:type="spellStart"/>
+      <w:r>
+        <w:t>Artur</w:t>
+      </w:r>
+      <w:proofErr w:type="spellEnd"/>
+      <w:r>
+        <w:t xml:space="preserve"> </w:t>
       </w:r>
       <w:proofErr w:type="spellStart"/>
       <w:r>
@@ -410,13 +418,8 @@
           <w:numId w:val="4"/>
         </w:numPr>
       </w:pPr>
-      <w:proofErr w:type="spellStart"/>
-      <w:r>
-        <w:t>Russel</w:t>
-      </w:r>
-      <w:proofErr w:type="spellEnd"/>
-      <w:r>
-        <w:t xml:space="preserve"> </w:t>
+      <w:r>
+        <w:t xml:space="preserve">Russel </w:t>
       </w:r>
       <w:proofErr w:type="spellStart"/>
       <w:r>
@@ -473,8 +476,8 @@
 </file>
 
 <file path=word/numbering.xml><?xml version="1.0" encoding="utf-8"?>
-<w:numbering xmlns:wpc="http://schemas.microsoft.com/office/word/2010/wordprocessingCanvas" xmlns:mo="http://schemas.microsoft.com/office/mac/office/2008/main" xmlns:mc="http://schemas.openxmlformats.org/markup-compatibility/2006" xmlns:mv="urn:schemas-microsoft-com:mac:vml" xmlns:o="urn:schemas-microsoft-com:office:office" xmlns:r="http://schemas.openxmlformats.org/officeDocument/2006/relationships" xmlns:m="http://schemas.openxmlformats.org/officeDocument/2006/math" xmlns:v="urn:schemas-microsoft-com:vml" xmlns:wp14="http://schemas.microsoft.com/office/word/2010/wordprocessingDrawing" xmlns:wp="http://schemas.openxmlformats.org/drawingml/2006/wordprocessingDrawing" xmlns:w10="urn:schemas-microsoft-com:office:word" xmlns:w="http://schemas.openxmlformats.org/wordprocessingml/2006/main" xmlns:w14="http://schemas.microsoft.com/office/word/2010/wordml" xmlns:w15="http://schemas.microsoft.com/office/word/2012/wordml" xmlns:wpg="http://schemas.microsoft.com/office/word/2010/wordprocessingGroup" xmlns:wpi="http://schemas.microsoft.com/office/word/2010/wordprocessingInk" xmlns:wne="http://schemas.microsoft.com/office/word/2006/wordml" xmlns:wps="http://schemas.microsoft.com/office/word/2010/wordprocessingShape" mc:Ignorable="w14 w15 wp14">
-  <w:abstractNum w:abstractNumId="0">
+<w:numbering xmlns:wpc="http://schemas.microsoft.com/office/word/2010/wordprocessingCanvas" xmlns:cx="http://schemas.microsoft.com/office/drawing/2014/chartex" xmlns:cx1="http://schemas.microsoft.com/office/drawing/2015/9/8/chartex" xmlns:cx2="http://schemas.microsoft.com/office/drawing/2015/10/21/chartex" xmlns:mc="http://schemas.openxmlformats.org/markup-compatibility/2006" xmlns:o="urn:schemas-microsoft-com:office:office" xmlns:r="http://schemas.openxmlformats.org/officeDocument/2006/relationships" xmlns:m="http://schemas.openxmlformats.org/officeDocument/2006/math" xmlns:v="urn:schemas-microsoft-com:vml" xmlns:wp14="http://schemas.microsoft.com/office/word/2010/wordprocessingDrawing" xmlns:wp="http://schemas.openxmlformats.org/drawingml/2006/wordprocessingDrawing" xmlns:w10="urn:schemas-microsoft-com:office:word" xmlns:w="http://schemas.openxmlformats.org/wordprocessingml/2006/main" xmlns:w14="http://schemas.microsoft.com/office/word/2010/wordml" xmlns:w15="http://schemas.microsoft.com/office/word/2012/wordml" xmlns:w16se="http://schemas.microsoft.com/office/word/2015/wordml/symex" xmlns:wpg="http://schemas.microsoft.com/office/word/2010/wordprocessingGroup" xmlns:wpi="http://schemas.microsoft.com/office/word/2010/wordprocessingInk" xmlns:wne="http://schemas.microsoft.com/office/word/2006/wordml" xmlns:wps="http://schemas.microsoft.com/office/word/2010/wordprocessingShape" mc:Ignorable="w14 w15 w16se wp14">
+  <w:abstractNum w:abstractNumId="0" w15:restartNumberingAfterBreak="0">
     <w:nsid w:val="089605B0"/>
     <w:multiLevelType w:val="hybridMultilevel"/>
     <w:tmpl w:val="8D547BE6"/>
@@ -563,7 +566,7 @@
       </w:pPr>
     </w:lvl>
   </w:abstractNum>
-  <w:abstractNum w:abstractNumId="1">
+  <w:abstractNum w:abstractNumId="1" w15:restartNumberingAfterBreak="0">
     <w:nsid w:val="119531EE"/>
     <w:multiLevelType w:val="hybridMultilevel"/>
     <w:tmpl w:val="23829BD2"/>
@@ -652,7 +655,7 @@
       </w:pPr>
     </w:lvl>
   </w:abstractNum>
-  <w:abstractNum w:abstractNumId="2">
+  <w:abstractNum w:abstractNumId="2" w15:restartNumberingAfterBreak="0">
     <w:nsid w:val="57D42FCA"/>
     <w:multiLevelType w:val="hybridMultilevel"/>
     <w:tmpl w:val="1F4065AC"/>
@@ -741,7 +744,7 @@
       </w:pPr>
     </w:lvl>
   </w:abstractNum>
-  <w:abstractNum w:abstractNumId="3">
+  <w:abstractNum w:abstractNumId="3" w15:restartNumberingAfterBreak="0">
     <w:nsid w:val="77F82AB7"/>
     <w:multiLevelType w:val="hybridMultilevel"/>
     <w:tmpl w:val="4B98722C"/>
@@ -846,7 +849,7 @@
 </file>
 
 <file path=word/styles.xml><?xml version="1.0" encoding="utf-8"?>
-<w:styles xmlns:mc="http://schemas.openxmlformats.org/markup-compatibility/2006" xmlns:r="http://schemas.openxmlformats.org/officeDocument/2006/relationships" xmlns:w="http://schemas.openxmlformats.org/wordprocessingml/2006/main" xmlns:w14="http://schemas.microsoft.com/office/word/2010/wordml" xmlns:w15="http://schemas.microsoft.com/office/word/2012/wordml" mc:Ignorable="w14 w15">
+<w:styles xmlns:mc="http://schemas.openxmlformats.org/markup-compatibility/2006" xmlns:r="http://schemas.openxmlformats.org/officeDocument/2006/relationships" xmlns:w="http://schemas.openxmlformats.org/wordprocessingml/2006/main" xmlns:w14="http://schemas.microsoft.com/office/word/2010/wordml" xmlns:w15="http://schemas.microsoft.com/office/word/2012/wordml" xmlns:w16se="http://schemas.microsoft.com/office/word/2015/wordml/symex" mc:Ignorable="w14 w15 w16se">
   <w:docDefaults>
     <w:rPrDefault>
       <w:rPr>
@@ -858,7 +861,7 @@
     </w:rPrDefault>
     <w:pPrDefault/>
   </w:docDefaults>
-  <w:latentStyles w:defLockedState="0" w:defUIPriority="99" w:defSemiHidden="0" w:defUnhideWhenUsed="0" w:defQFormat="0" w:count="380">
+  <w:latentStyles w:defLockedState="0" w:defUIPriority="99" w:defSemiHidden="0" w:defUnhideWhenUsed="0" w:defQFormat="0" w:count="372">
     <w:lsdException w:name="Normal" w:uiPriority="0" w:qFormat="1"/>
     <w:lsdException w:name="heading 1" w:uiPriority="9" w:qFormat="1"/>
     <w:lsdException w:name="heading 2" w:semiHidden="1" w:uiPriority="9" w:unhideWhenUsed="1" w:qFormat="1"/>
@@ -1015,15 +1018,6 @@
     <w:lsdException w:name="Balloon Text" w:semiHidden="1" w:unhideWhenUsed="1"/>
     <w:lsdException w:name="Table Grid" w:uiPriority="39"/>
     <w:lsdException w:name="Table Theme" w:semiHidden="1" w:unhideWhenUsed="1"/>
-    <w:lsdException w:name="Note Level 1" w:semiHidden="1" w:unhideWhenUsed="1"/>
-    <w:lsdException w:name="Note Level 2" w:semiHidden="1" w:unhideWhenUsed="1"/>
-    <w:lsdException w:name="Note Level 3" w:semiHidden="1" w:unhideWhenUsed="1"/>
-    <w:lsdException w:name="Note Level 4" w:semiHidden="1" w:unhideWhenUsed="1"/>
-    <w:lsdException w:name="Note Level 5" w:semiHidden="1" w:unhideWhenUsed="1"/>
-    <w:lsdException w:name="Note Level 6" w:semiHidden="1" w:unhideWhenUsed="1"/>
-    <w:lsdException w:name="Note Level 7" w:semiHidden="1" w:unhideWhenUsed="1"/>
-    <w:lsdException w:name="Note Level 8" w:semiHidden="1" w:unhideWhenUsed="1"/>
-    <w:lsdException w:name="Note Level 9" w:semiHidden="1" w:unhideWhenUsed="1"/>
     <w:lsdException w:name="Placeholder Text" w:semiHidden="1"/>
     <w:lsdException w:name="No Spacing" w:uiPriority="1" w:qFormat="1"/>
     <w:lsdException w:name="Light Shading" w:uiPriority="60"/>
@@ -1247,6 +1241,7 @@
   <w:style w:type="character" w:default="1" w:styleId="DefaultParagraphFont">
     <w:name w:val="Default Paragraph Font"/>
     <w:uiPriority w:val="1"/>
+    <w:semiHidden/>
     <w:unhideWhenUsed/>
   </w:style>
   <w:style w:type="table" w:default="1" w:styleId="TableNormal">

</xml_diff>